<commit_message>
git kodes update september 2018
</commit_message>
<xml_diff>
--- a/Git kodes.docx
+++ b/Git kodes.docx
@@ -365,37 +365,56 @@
           <w:b/>
           <w:sz w:val="24"/>
         </w:rPr>
-        <w:t>C:\Users\34958\Desktop&gt;cd new folder</w:t>
-      </w:r>
-    </w:p>
-    <w:p>
-      <w:pPr>
-        <w:spacing w:after="0" w:line="240" w:lineRule="auto"/>
-        <w:rPr>
-          <w:rFonts w:asciiTheme="minorHAnsi" w:hAnsiTheme="minorHAnsi" w:cstheme="minorHAnsi"/>
-          <w:b/>
-          <w:sz w:val="24"/>
-        </w:rPr>
-      </w:pPr>
-    </w:p>
-    <w:p>
-      <w:pPr>
-        <w:spacing w:after="0" w:line="240" w:lineRule="auto"/>
-        <w:rPr>
-          <w:rFonts w:asciiTheme="minorHAnsi" w:hAnsiTheme="minorHAnsi" w:cstheme="minorHAnsi"/>
-          <w:b/>
-          <w:sz w:val="24"/>
-          <w:lang w:val="sv-SE"/>
-        </w:rPr>
-      </w:pPr>
-      <w:r>
-        <w:rPr>
-          <w:rFonts w:asciiTheme="minorHAnsi" w:hAnsiTheme="minorHAnsi" w:cstheme="minorHAnsi"/>
-          <w:b/>
-          <w:sz w:val="24"/>
-          <w:lang w:val="sv-SE"/>
-        </w:rPr>
-        <w:t>C:\Users\34958\Desktop\New folder&gt;cd uppgift1</w:t>
+        <w:t>C:\Users\34958\Desktop&gt;</w:t>
+      </w:r>
+      <w:r>
+        <w:rPr>
+          <w:rFonts w:asciiTheme="minorHAnsi" w:hAnsiTheme="minorHAnsi" w:cstheme="minorHAnsi"/>
+          <w:b/>
+          <w:color w:val="A44E00" w:themeColor="text2" w:themeShade="BF"/>
+          <w:sz w:val="24"/>
+        </w:rPr>
+        <w:t>cd new folder</w:t>
+      </w:r>
+    </w:p>
+    <w:p>
+      <w:pPr>
+        <w:spacing w:after="0" w:line="240" w:lineRule="auto"/>
+        <w:rPr>
+          <w:rFonts w:asciiTheme="minorHAnsi" w:hAnsiTheme="minorHAnsi" w:cstheme="minorHAnsi"/>
+          <w:b/>
+          <w:sz w:val="24"/>
+        </w:rPr>
+      </w:pPr>
+    </w:p>
+    <w:p>
+      <w:pPr>
+        <w:spacing w:after="0" w:line="240" w:lineRule="auto"/>
+        <w:rPr>
+          <w:rFonts w:asciiTheme="minorHAnsi" w:hAnsiTheme="minorHAnsi" w:cstheme="minorHAnsi"/>
+          <w:b/>
+          <w:sz w:val="24"/>
+          <w:lang w:val="sv-SE"/>
+        </w:rPr>
+      </w:pPr>
+      <w:r>
+        <w:rPr>
+          <w:rFonts w:asciiTheme="minorHAnsi" w:hAnsiTheme="minorHAnsi" w:cstheme="minorHAnsi"/>
+          <w:b/>
+          <w:sz w:val="24"/>
+          <w:lang w:val="sv-SE"/>
+        </w:rPr>
+        <w:t>C:\Users\34958\Desktop\New folder&gt;</w:t>
+      </w:r>
+      <w:r>
+        <w:rPr>
+          <w:rFonts w:asciiTheme="minorHAnsi" w:hAnsiTheme="minorHAnsi" w:cstheme="minorHAnsi"/>
+          <w:b/>
+          <w:color w:val="A44E00" w:themeColor="text2" w:themeShade="BF"/>
+          <w:sz w:val="24"/>
+          <w:lang w:val="sv-SE"/>
+        </w:rPr>
+        <w:t>cd uppgift1</w:t>
       </w:r>
     </w:p>
     <w:p>
@@ -433,6 +452,7 @@
         <w:rPr>
           <w:rFonts w:asciiTheme="minorHAnsi" w:hAnsiTheme="minorHAnsi" w:cstheme="minorHAnsi"/>
           <w:b/>
+          <w:color w:val="A44E00" w:themeColor="text2" w:themeShade="BF"/>
           <w:sz w:val="24"/>
           <w:lang w:val="sv-SE"/>
         </w:rPr>
@@ -443,6 +463,7 @@
         <w:rPr>
           <w:rFonts w:asciiTheme="minorHAnsi" w:hAnsiTheme="minorHAnsi" w:cstheme="minorHAnsi"/>
           <w:b/>
+          <w:color w:val="A44E00" w:themeColor="text2" w:themeShade="BF"/>
           <w:sz w:val="24"/>
           <w:lang w:val="sv-SE"/>
         </w:rPr>
@@ -453,6 +474,7 @@
         <w:rPr>
           <w:rFonts w:asciiTheme="minorHAnsi" w:hAnsiTheme="minorHAnsi" w:cstheme="minorHAnsi"/>
           <w:b/>
+          <w:color w:val="A44E00" w:themeColor="text2" w:themeShade="BF"/>
           <w:sz w:val="24"/>
           <w:lang w:val="sv-SE"/>
         </w:rPr>
@@ -463,6 +485,7 @@
         <w:rPr>
           <w:rFonts w:asciiTheme="minorHAnsi" w:hAnsiTheme="minorHAnsi" w:cstheme="minorHAnsi"/>
           <w:b/>
+          <w:color w:val="A44E00" w:themeColor="text2" w:themeShade="BF"/>
           <w:sz w:val="24"/>
           <w:lang w:val="sv-SE"/>
         </w:rPr>
@@ -473,6 +496,7 @@
         <w:rPr>
           <w:rFonts w:asciiTheme="minorHAnsi" w:hAnsiTheme="minorHAnsi" w:cstheme="minorHAnsi"/>
           <w:b/>
+          <w:color w:val="A44E00" w:themeColor="text2" w:themeShade="BF"/>
           <w:sz w:val="24"/>
           <w:lang w:val="sv-SE"/>
         </w:rPr>
@@ -515,6 +539,7 @@
         <w:rPr>
           <w:rFonts w:asciiTheme="minorHAnsi" w:hAnsiTheme="minorHAnsi" w:cstheme="minorHAnsi"/>
           <w:b/>
+          <w:color w:val="A44E00" w:themeColor="text2" w:themeShade="BF"/>
           <w:sz w:val="24"/>
           <w:lang w:val="sv-SE"/>
         </w:rPr>
@@ -525,6 +550,7 @@
         <w:rPr>
           <w:rFonts w:asciiTheme="minorHAnsi" w:hAnsiTheme="minorHAnsi" w:cstheme="minorHAnsi"/>
           <w:b/>
+          <w:color w:val="A44E00" w:themeColor="text2" w:themeShade="BF"/>
           <w:sz w:val="24"/>
           <w:lang w:val="sv-SE"/>
         </w:rPr>
@@ -535,6 +561,7 @@
         <w:rPr>
           <w:rFonts w:asciiTheme="minorHAnsi" w:hAnsiTheme="minorHAnsi" w:cstheme="minorHAnsi"/>
           <w:b/>
+          <w:color w:val="A44E00" w:themeColor="text2" w:themeShade="BF"/>
           <w:sz w:val="24"/>
           <w:lang w:val="sv-SE"/>
         </w:rPr>
@@ -545,6 +572,7 @@
         <w:rPr>
           <w:rFonts w:asciiTheme="minorHAnsi" w:hAnsiTheme="minorHAnsi" w:cstheme="minorHAnsi"/>
           <w:b/>
+          <w:color w:val="A44E00" w:themeColor="text2" w:themeShade="BF"/>
           <w:sz w:val="24"/>
           <w:lang w:val="sv-SE"/>
         </w:rPr>
@@ -629,6 +657,7 @@
         <w:rPr>
           <w:rFonts w:asciiTheme="minorHAnsi" w:hAnsiTheme="minorHAnsi" w:cstheme="minorHAnsi"/>
           <w:b/>
+          <w:color w:val="A44E00" w:themeColor="text2" w:themeShade="BF"/>
           <w:sz w:val="24"/>
         </w:rPr>
         <w:t>git</w:t>
@@ -638,6 +667,7 @@
         <w:rPr>
           <w:rFonts w:asciiTheme="minorHAnsi" w:hAnsiTheme="minorHAnsi" w:cstheme="minorHAnsi"/>
           <w:b/>
+          <w:color w:val="A44E00" w:themeColor="text2" w:themeShade="BF"/>
           <w:sz w:val="24"/>
         </w:rPr>
         <w:t xml:space="preserve"> create 4.txt</w:t>
@@ -807,6 +837,7 @@
         <w:rPr>
           <w:rFonts w:asciiTheme="minorHAnsi" w:hAnsiTheme="minorHAnsi" w:cstheme="minorHAnsi"/>
           <w:b/>
+          <w:color w:val="A44E00" w:themeColor="text2" w:themeShade="BF"/>
           <w:sz w:val="24"/>
         </w:rPr>
         <w:t>git</w:t>
@@ -816,6 +847,7 @@
         <w:rPr>
           <w:rFonts w:asciiTheme="minorHAnsi" w:hAnsiTheme="minorHAnsi" w:cstheme="minorHAnsi"/>
           <w:b/>
+          <w:color w:val="A44E00" w:themeColor="text2" w:themeShade="BF"/>
           <w:sz w:val="24"/>
         </w:rPr>
         <w:t xml:space="preserve"> add 3.docx</w:t>
@@ -863,6 +895,7 @@
         <w:rPr>
           <w:rFonts w:asciiTheme="minorHAnsi" w:hAnsiTheme="minorHAnsi" w:cstheme="minorHAnsi"/>
           <w:b/>
+          <w:color w:val="A44E00" w:themeColor="text2" w:themeShade="BF"/>
           <w:sz w:val="24"/>
         </w:rPr>
         <w:t>git</w:t>
@@ -872,6 +905,7 @@
         <w:rPr>
           <w:rFonts w:asciiTheme="minorHAnsi" w:hAnsiTheme="minorHAnsi" w:cstheme="minorHAnsi"/>
           <w:b/>
+          <w:color w:val="A44E00" w:themeColor="text2" w:themeShade="BF"/>
           <w:sz w:val="24"/>
         </w:rPr>
         <w:t xml:space="preserve"> commit -m "</w:t>
@@ -881,6 +915,7 @@
         <w:rPr>
           <w:rFonts w:asciiTheme="minorHAnsi" w:hAnsiTheme="minorHAnsi" w:cstheme="minorHAnsi"/>
           <w:b/>
+          <w:color w:val="A44E00" w:themeColor="text2" w:themeShade="BF"/>
           <w:sz w:val="24"/>
         </w:rPr>
         <w:t>nw</w:t>
@@ -890,6 +925,7 @@
         <w:rPr>
           <w:rFonts w:asciiTheme="minorHAnsi" w:hAnsiTheme="minorHAnsi" w:cstheme="minorHAnsi"/>
           <w:b/>
+          <w:color w:val="A44E00" w:themeColor="text2" w:themeShade="BF"/>
           <w:sz w:val="24"/>
         </w:rPr>
         <w:t>"</w:t>
@@ -1045,6 +1081,7 @@
         <w:rPr>
           <w:rFonts w:asciiTheme="minorHAnsi" w:hAnsiTheme="minorHAnsi" w:cstheme="minorHAnsi"/>
           <w:b/>
+          <w:color w:val="A44E00" w:themeColor="text2" w:themeShade="BF"/>
           <w:sz w:val="24"/>
         </w:rPr>
         <w:t>git</w:t>
@@ -1054,6 +1091,7 @@
         <w:rPr>
           <w:rFonts w:asciiTheme="minorHAnsi" w:hAnsiTheme="minorHAnsi" w:cstheme="minorHAnsi"/>
           <w:b/>
+          <w:color w:val="A44E00" w:themeColor="text2" w:themeShade="BF"/>
           <w:sz w:val="24"/>
         </w:rPr>
         <w:t xml:space="preserve"> push</w:t>
@@ -1282,6 +1320,7 @@
         <w:rPr>
           <w:rFonts w:asciiTheme="minorHAnsi" w:hAnsiTheme="minorHAnsi" w:cstheme="minorHAnsi"/>
           <w:b/>
+          <w:color w:val="A44E00" w:themeColor="text2" w:themeShade="BF"/>
           <w:sz w:val="24"/>
         </w:rPr>
         <w:t>git</w:t>
@@ -1291,6 +1330,7 @@
         <w:rPr>
           <w:rFonts w:asciiTheme="minorHAnsi" w:hAnsiTheme="minorHAnsi" w:cstheme="minorHAnsi"/>
           <w:b/>
+          <w:color w:val="A44E00" w:themeColor="text2" w:themeShade="BF"/>
           <w:sz w:val="24"/>
         </w:rPr>
         <w:t xml:space="preserve"> checkout -b </w:t>
@@ -1301,6 +1341,7 @@
         <w:rPr>
           <w:rFonts w:asciiTheme="minorHAnsi" w:hAnsiTheme="minorHAnsi" w:cstheme="minorHAnsi"/>
           <w:b/>
+          <w:color w:val="A44E00" w:themeColor="text2" w:themeShade="BF"/>
           <w:sz w:val="24"/>
         </w:rPr>
         <w:t>kia</w:t>
@@ -1386,6 +1427,7 @@
         <w:rPr>
           <w:rFonts w:asciiTheme="minorHAnsi" w:hAnsiTheme="minorHAnsi" w:cstheme="minorHAnsi"/>
           <w:b/>
+          <w:color w:val="A44E00" w:themeColor="text2" w:themeShade="BF"/>
           <w:sz w:val="24"/>
         </w:rPr>
         <w:t>git</w:t>
@@ -1395,6 +1437,7 @@
         <w:rPr>
           <w:rFonts w:asciiTheme="minorHAnsi" w:hAnsiTheme="minorHAnsi" w:cstheme="minorHAnsi"/>
           <w:b/>
+          <w:color w:val="A44E00" w:themeColor="text2" w:themeShade="BF"/>
           <w:sz w:val="24"/>
         </w:rPr>
         <w:t xml:space="preserve"> checkout </w:t>
@@ -1405,6 +1448,7 @@
         <w:rPr>
           <w:rFonts w:asciiTheme="minorHAnsi" w:hAnsiTheme="minorHAnsi" w:cstheme="minorHAnsi"/>
           <w:b/>
+          <w:color w:val="A44E00" w:themeColor="text2" w:themeShade="BF"/>
           <w:sz w:val="24"/>
         </w:rPr>
         <w:t>kia</w:t>
@@ -1714,6 +1758,7 @@
         <w:rPr>
           <w:rFonts w:asciiTheme="minorHAnsi" w:hAnsiTheme="minorHAnsi" w:cstheme="minorHAnsi"/>
           <w:b/>
+          <w:color w:val="A44E00" w:themeColor="text2" w:themeShade="BF"/>
           <w:sz w:val="24"/>
           <w:lang w:val="sv-SE"/>
         </w:rPr>
@@ -1724,6 +1769,7 @@
         <w:rPr>
           <w:rFonts w:asciiTheme="minorHAnsi" w:hAnsiTheme="minorHAnsi" w:cstheme="minorHAnsi"/>
           <w:b/>
+          <w:color w:val="A44E00" w:themeColor="text2" w:themeShade="BF"/>
           <w:sz w:val="24"/>
           <w:lang w:val="sv-SE"/>
         </w:rPr>
@@ -1734,6 +1780,7 @@
         <w:rPr>
           <w:rFonts w:asciiTheme="minorHAnsi" w:hAnsiTheme="minorHAnsi" w:cstheme="minorHAnsi"/>
           <w:b/>
+          <w:color w:val="A44E00" w:themeColor="text2" w:themeShade="BF"/>
           <w:sz w:val="24"/>
           <w:lang w:val="sv-SE"/>
         </w:rPr>
@@ -1744,6 +1791,7 @@
         <w:rPr>
           <w:rFonts w:asciiTheme="minorHAnsi" w:hAnsiTheme="minorHAnsi" w:cstheme="minorHAnsi"/>
           <w:b/>
+          <w:color w:val="A44E00" w:themeColor="text2" w:themeShade="BF"/>
           <w:sz w:val="24"/>
           <w:lang w:val="sv-SE"/>
         </w:rPr>
@@ -1939,7 +1987,7 @@
         <w:rPr>
           <w:rFonts w:asciiTheme="minorHAnsi" w:hAnsiTheme="minorHAnsi" w:cstheme="minorHAnsi"/>
           <w:b/>
-          <w:color w:val="FFA351" w:themeColor="accent1" w:themeTint="99"/>
+          <w:color w:val="A44E00" w:themeColor="text2" w:themeShade="BF"/>
           <w:sz w:val="24"/>
         </w:rPr>
         <w:t>git</w:t>
@@ -1949,7 +1997,7 @@
         <w:rPr>
           <w:rFonts w:asciiTheme="minorHAnsi" w:hAnsiTheme="minorHAnsi" w:cstheme="minorHAnsi"/>
           <w:b/>
-          <w:color w:val="FFA351" w:themeColor="accent1" w:themeTint="99"/>
+          <w:color w:val="A44E00" w:themeColor="text2" w:themeShade="BF"/>
           <w:sz w:val="24"/>
         </w:rPr>
         <w:t xml:space="preserve"> push</w:t>
@@ -2443,6 +2491,7 @@
         <w:rPr>
           <w:rFonts w:asciiTheme="minorHAnsi" w:hAnsiTheme="minorHAnsi" w:cstheme="minorHAnsi"/>
           <w:b/>
+          <w:color w:val="A44E00" w:themeColor="text2" w:themeShade="BF"/>
           <w:sz w:val="24"/>
           <w:lang w:val="sv-SE"/>
         </w:rPr>
@@ -2453,6 +2502,7 @@
         <w:rPr>
           <w:rFonts w:asciiTheme="minorHAnsi" w:hAnsiTheme="minorHAnsi" w:cstheme="minorHAnsi"/>
           <w:b/>
+          <w:color w:val="A44E00" w:themeColor="text2" w:themeShade="BF"/>
           <w:sz w:val="24"/>
           <w:lang w:val="sv-SE"/>
         </w:rPr>
@@ -2463,6 +2513,7 @@
         <w:rPr>
           <w:rFonts w:asciiTheme="minorHAnsi" w:hAnsiTheme="minorHAnsi" w:cstheme="minorHAnsi"/>
           <w:b/>
+          <w:color w:val="A44E00" w:themeColor="text2" w:themeShade="BF"/>
           <w:sz w:val="24"/>
           <w:lang w:val="sv-SE"/>
         </w:rPr>
@@ -2473,6 +2524,7 @@
         <w:rPr>
           <w:rFonts w:asciiTheme="minorHAnsi" w:hAnsiTheme="minorHAnsi" w:cstheme="minorHAnsi"/>
           <w:b/>
+          <w:color w:val="A44E00" w:themeColor="text2" w:themeShade="BF"/>
           <w:sz w:val="24"/>
           <w:lang w:val="sv-SE"/>
         </w:rPr>
@@ -2514,6 +2566,7 @@
         <w:rPr>
           <w:rFonts w:asciiTheme="minorHAnsi" w:hAnsiTheme="minorHAnsi" w:cstheme="minorHAnsi"/>
           <w:b/>
+          <w:color w:val="A44E00" w:themeColor="text2" w:themeShade="BF"/>
           <w:sz w:val="24"/>
           <w:lang w:val="sv-SE"/>
         </w:rPr>
@@ -2524,6 +2577,7 @@
         <w:rPr>
           <w:rFonts w:asciiTheme="minorHAnsi" w:hAnsiTheme="minorHAnsi" w:cstheme="minorHAnsi"/>
           <w:b/>
+          <w:color w:val="A44E00" w:themeColor="text2" w:themeShade="BF"/>
           <w:sz w:val="24"/>
           <w:lang w:val="sv-SE"/>
         </w:rPr>
@@ -2534,6 +2588,7 @@
         <w:rPr>
           <w:rFonts w:asciiTheme="minorHAnsi" w:hAnsiTheme="minorHAnsi" w:cstheme="minorHAnsi"/>
           <w:b/>
+          <w:color w:val="A44E00" w:themeColor="text2" w:themeShade="BF"/>
           <w:sz w:val="24"/>
           <w:lang w:val="sv-SE"/>
         </w:rPr>
@@ -2544,6 +2599,7 @@
         <w:rPr>
           <w:rFonts w:asciiTheme="minorHAnsi" w:hAnsiTheme="minorHAnsi" w:cstheme="minorHAnsi"/>
           <w:b/>
+          <w:color w:val="A44E00" w:themeColor="text2" w:themeShade="BF"/>
           <w:sz w:val="24"/>
           <w:lang w:val="sv-SE"/>
         </w:rPr>
@@ -2554,6 +2610,7 @@
         <w:rPr>
           <w:rFonts w:asciiTheme="minorHAnsi" w:hAnsiTheme="minorHAnsi" w:cstheme="minorHAnsi"/>
           <w:b/>
+          <w:color w:val="A44E00" w:themeColor="text2" w:themeShade="BF"/>
           <w:sz w:val="24"/>
           <w:lang w:val="sv-SE"/>
         </w:rPr>
@@ -2564,6 +2621,7 @@
         <w:rPr>
           <w:rFonts w:asciiTheme="minorHAnsi" w:hAnsiTheme="minorHAnsi" w:cstheme="minorHAnsi"/>
           <w:b/>
+          <w:color w:val="A44E00" w:themeColor="text2" w:themeShade="BF"/>
           <w:sz w:val="24"/>
           <w:lang w:val="sv-SE"/>
         </w:rPr>
@@ -2574,6 +2632,7 @@
         <w:rPr>
           <w:rFonts w:asciiTheme="minorHAnsi" w:hAnsiTheme="minorHAnsi" w:cstheme="minorHAnsi"/>
           <w:b/>
+          <w:color w:val="A44E00" w:themeColor="text2" w:themeShade="BF"/>
           <w:sz w:val="24"/>
           <w:lang w:val="sv-SE"/>
         </w:rPr>
@@ -2584,6 +2643,7 @@
         <w:rPr>
           <w:rFonts w:asciiTheme="minorHAnsi" w:hAnsiTheme="minorHAnsi" w:cstheme="minorHAnsi"/>
           <w:b/>
+          <w:color w:val="A44E00" w:themeColor="text2" w:themeShade="BF"/>
           <w:sz w:val="24"/>
           <w:lang w:val="sv-SE"/>
         </w:rPr>
@@ -2594,6 +2654,7 @@
         <w:rPr>
           <w:rFonts w:asciiTheme="minorHAnsi" w:hAnsiTheme="minorHAnsi" w:cstheme="minorHAnsi"/>
           <w:b/>
+          <w:color w:val="A44E00" w:themeColor="text2" w:themeShade="BF"/>
           <w:sz w:val="24"/>
           <w:lang w:val="sv-SE"/>
         </w:rPr>
@@ -2604,6 +2665,7 @@
         <w:rPr>
           <w:rFonts w:asciiTheme="minorHAnsi" w:hAnsiTheme="minorHAnsi" w:cstheme="minorHAnsi"/>
           <w:b/>
+          <w:color w:val="A44E00" w:themeColor="text2" w:themeShade="BF"/>
           <w:sz w:val="24"/>
           <w:lang w:val="sv-SE"/>
         </w:rPr>
@@ -2901,11 +2963,13 @@
         </w:rPr>
         <w:t>C:\Users\34958\Desktop\New folder\Uppgift1&gt;</w:t>
       </w:r>
-      <w:proofErr w:type="spellStart"/>
-      <w:r>
-        <w:rPr>
-          <w:rFonts w:asciiTheme="minorHAnsi" w:hAnsiTheme="minorHAnsi" w:cstheme="minorHAnsi"/>
-          <w:b/>
+      <w:bookmarkStart w:id="0" w:name="_GoBack"/>
+      <w:proofErr w:type="spellStart"/>
+      <w:r>
+        <w:rPr>
+          <w:rFonts w:asciiTheme="minorHAnsi" w:hAnsiTheme="minorHAnsi" w:cstheme="minorHAnsi"/>
+          <w:b/>
+          <w:color w:val="A44E00" w:themeColor="text2" w:themeShade="BF"/>
           <w:sz w:val="24"/>
           <w:lang w:val="sv-SE"/>
         </w:rPr>
@@ -2916,11 +2980,13 @@
         <w:rPr>
           <w:rFonts w:asciiTheme="minorHAnsi" w:hAnsiTheme="minorHAnsi" w:cstheme="minorHAnsi"/>
           <w:b/>
+          <w:color w:val="A44E00" w:themeColor="text2" w:themeShade="BF"/>
           <w:sz w:val="24"/>
           <w:lang w:val="sv-SE"/>
         </w:rPr>
         <w:t xml:space="preserve"> push</w:t>
       </w:r>
+      <w:bookmarkEnd w:id="0"/>
     </w:p>
     <w:p>
       <w:pPr>
@@ -3670,8 +3736,489 @@
           <w:sz w:val="24"/>
         </w:rPr>
       </w:pPr>
-      <w:bookmarkStart w:id="0" w:name="_GoBack"/>
-      <w:bookmarkEnd w:id="0"/>
+    </w:p>
+    <w:p>
+      <w:pPr>
+        <w:spacing w:after="0" w:line="240" w:lineRule="auto"/>
+        <w:rPr>
+          <w:rFonts w:asciiTheme="minorHAnsi" w:hAnsiTheme="minorHAnsi" w:cstheme="minorHAnsi"/>
+          <w:b/>
+          <w:sz w:val="24"/>
+        </w:rPr>
+      </w:pPr>
+    </w:p>
+    <w:p>
+      <w:pPr>
+        <w:spacing w:after="0" w:line="240" w:lineRule="auto"/>
+        <w:rPr>
+          <w:rFonts w:asciiTheme="minorHAnsi" w:hAnsiTheme="minorHAnsi" w:cstheme="minorHAnsi"/>
+          <w:b/>
+          <w:sz w:val="24"/>
+        </w:rPr>
+      </w:pPr>
+    </w:p>
+    <w:p>
+      <w:pPr>
+        <w:spacing w:after="0" w:line="240" w:lineRule="auto"/>
+        <w:rPr>
+          <w:rFonts w:asciiTheme="minorHAnsi" w:hAnsiTheme="minorHAnsi" w:cstheme="minorHAnsi"/>
+          <w:b/>
+          <w:sz w:val="24"/>
+        </w:rPr>
+      </w:pPr>
+    </w:p>
+    <w:p>
+      <w:pPr>
+        <w:spacing w:after="0" w:line="240" w:lineRule="auto"/>
+        <w:rPr>
+          <w:rFonts w:ascii="Consolas" w:hAnsi="Consolas"/>
+          <w:color w:val="242729"/>
+          <w:szCs w:val="20"/>
+          <w:shd w:val="clear" w:color="auto" w:fill="EFF0F1"/>
+        </w:rPr>
+      </w:pPr>
+      <w:proofErr w:type="spellStart"/>
+      <w:proofErr w:type="gramStart"/>
+      <w:r>
+        <w:rPr>
+          <w:rFonts w:ascii="Consolas" w:hAnsi="Consolas"/>
+          <w:color w:val="242729"/>
+          <w:szCs w:val="20"/>
+          <w:shd w:val="clear" w:color="auto" w:fill="EFF0F1"/>
+        </w:rPr>
+        <w:t>git</w:t>
+      </w:r>
+      <w:proofErr w:type="spellEnd"/>
+      <w:proofErr w:type="gramEnd"/>
+      <w:r>
+        <w:rPr>
+          <w:rFonts w:ascii="Consolas" w:hAnsi="Consolas"/>
+          <w:color w:val="242729"/>
+          <w:szCs w:val="20"/>
+          <w:shd w:val="clear" w:color="auto" w:fill="EFF0F1"/>
+        </w:rPr>
+        <w:t xml:space="preserve"> clean </w:t>
+      </w:r>
+      <w:r>
+        <w:rPr>
+          <w:rFonts w:ascii="Consolas" w:hAnsi="Consolas"/>
+          <w:color w:val="242729"/>
+          <w:szCs w:val="20"/>
+          <w:shd w:val="clear" w:color="auto" w:fill="EFF0F1"/>
+        </w:rPr>
+        <w:t>–</w:t>
+      </w:r>
+      <w:proofErr w:type="spellStart"/>
+      <w:r>
+        <w:rPr>
+          <w:rFonts w:ascii="Consolas" w:hAnsi="Consolas"/>
+          <w:color w:val="242729"/>
+          <w:szCs w:val="20"/>
+          <w:shd w:val="clear" w:color="auto" w:fill="EFF0F1"/>
+        </w:rPr>
+        <w:t>fd</w:t>
+      </w:r>
+      <w:proofErr w:type="spellEnd"/>
+    </w:p>
+    <w:p>
+      <w:pPr>
+        <w:spacing w:after="0" w:line="240" w:lineRule="auto"/>
+        <w:rPr>
+          <w:rFonts w:ascii="Consolas" w:hAnsi="Consolas"/>
+          <w:color w:val="242729"/>
+          <w:szCs w:val="20"/>
+          <w:shd w:val="clear" w:color="auto" w:fill="EFF0F1"/>
+        </w:rPr>
+      </w:pPr>
+    </w:p>
+    <w:p>
+      <w:pPr>
+        <w:spacing w:after="0" w:line="240" w:lineRule="auto"/>
+        <w:rPr>
+          <w:rFonts w:ascii="Consolas" w:hAnsi="Consolas"/>
+          <w:color w:val="242729"/>
+          <w:szCs w:val="20"/>
+          <w:shd w:val="clear" w:color="auto" w:fill="EFF0F1"/>
+          <w:lang w:val="sv-SE"/>
+        </w:rPr>
+      </w:pPr>
+      <w:r>
+        <w:rPr>
+          <w:rFonts w:ascii="Consolas" w:hAnsi="Consolas"/>
+          <w:color w:val="242729"/>
+          <w:szCs w:val="20"/>
+          <w:shd w:val="clear" w:color="auto" w:fill="EFF0F1"/>
+          <w:lang w:val="sv-SE"/>
+        </w:rPr>
+        <w:t xml:space="preserve">Man kan </w:t>
+      </w:r>
+      <w:proofErr w:type="spellStart"/>
+      <w:r>
+        <w:rPr>
+          <w:rFonts w:ascii="Consolas" w:hAnsi="Consolas"/>
+          <w:color w:val="242729"/>
+          <w:szCs w:val="20"/>
+          <w:shd w:val="clear" w:color="auto" w:fill="EFF0F1"/>
+          <w:lang w:val="sv-SE"/>
+        </w:rPr>
+        <w:t>committa</w:t>
+      </w:r>
+      <w:proofErr w:type="spellEnd"/>
+      <w:r>
+        <w:rPr>
+          <w:rFonts w:ascii="Consolas" w:hAnsi="Consolas"/>
+          <w:color w:val="242729"/>
+          <w:szCs w:val="20"/>
+          <w:shd w:val="clear" w:color="auto" w:fill="EFF0F1"/>
+          <w:lang w:val="sv-SE"/>
+        </w:rPr>
+        <w:t xml:space="preserve"> bara en fil genom att:</w:t>
+      </w:r>
+    </w:p>
+    <w:p>
+      <w:pPr>
+        <w:shd w:val="clear" w:color="auto" w:fill="EFF0F1"/>
+        <w:tabs>
+          <w:tab w:val="left" w:pos="916"/>
+          <w:tab w:val="left" w:pos="1832"/>
+          <w:tab w:val="left" w:pos="2748"/>
+          <w:tab w:val="left" w:pos="3664"/>
+          <w:tab w:val="left" w:pos="4580"/>
+          <w:tab w:val="left" w:pos="5496"/>
+          <w:tab w:val="left" w:pos="6412"/>
+          <w:tab w:val="left" w:pos="7328"/>
+          <w:tab w:val="left" w:pos="8244"/>
+          <w:tab w:val="left" w:pos="9160"/>
+          <w:tab w:val="left" w:pos="10076"/>
+          <w:tab w:val="left" w:pos="10992"/>
+          <w:tab w:val="left" w:pos="11908"/>
+          <w:tab w:val="left" w:pos="12824"/>
+          <w:tab w:val="left" w:pos="13740"/>
+          <w:tab w:val="left" w:pos="14656"/>
+        </w:tabs>
+        <w:spacing w:after="0" w:line="240" w:lineRule="auto"/>
+        <w:textAlignment w:val="baseline"/>
+        <w:rPr>
+          <w:rFonts w:ascii="Consolas" w:eastAsia="Times New Roman" w:hAnsi="Consolas" w:cs="Courier New"/>
+          <w:color w:val="242729"/>
+          <w:szCs w:val="20"/>
+          <w:bdr w:val="none" w:sz="0" w:space="0" w:color="auto" w:frame="1"/>
+          <w:shd w:val="clear" w:color="auto" w:fill="EFF0F1"/>
+          <w:lang w:eastAsia="sv-SE"/>
+        </w:rPr>
+      </w:pPr>
+      <w:proofErr w:type="spellStart"/>
+      <w:proofErr w:type="gramStart"/>
+      <w:r>
+        <w:rPr>
+          <w:rFonts w:ascii="Consolas" w:eastAsia="Times New Roman" w:hAnsi="Consolas" w:cs="Courier New"/>
+          <w:color w:val="242729"/>
+          <w:szCs w:val="20"/>
+          <w:bdr w:val="none" w:sz="0" w:space="0" w:color="auto" w:frame="1"/>
+          <w:shd w:val="clear" w:color="auto" w:fill="EFF0F1"/>
+          <w:lang w:eastAsia="sv-SE"/>
+        </w:rPr>
+        <w:t>git</w:t>
+      </w:r>
+      <w:proofErr w:type="spellEnd"/>
+      <w:proofErr w:type="gramEnd"/>
+      <w:r>
+        <w:rPr>
+          <w:rFonts w:ascii="Consolas" w:eastAsia="Times New Roman" w:hAnsi="Consolas" w:cs="Courier New"/>
+          <w:color w:val="242729"/>
+          <w:szCs w:val="20"/>
+          <w:bdr w:val="none" w:sz="0" w:space="0" w:color="auto" w:frame="1"/>
+          <w:shd w:val="clear" w:color="auto" w:fill="EFF0F1"/>
+          <w:lang w:eastAsia="sv-SE"/>
+        </w:rPr>
+        <w:t xml:space="preserve"> add a</w:t>
+      </w:r>
+      <w:r>
+        <w:rPr>
+          <w:rFonts w:ascii="Consolas" w:eastAsia="Times New Roman" w:hAnsi="Consolas" w:cs="Courier New"/>
+          <w:color w:val="242729"/>
+          <w:szCs w:val="20"/>
+          <w:bdr w:val="none" w:sz="0" w:space="0" w:color="auto" w:frame="1"/>
+          <w:shd w:val="clear" w:color="auto" w:fill="EFF0F1"/>
+          <w:lang w:eastAsia="sv-SE"/>
+        </w:rPr>
+        <w:t>.txt</w:t>
+      </w:r>
+    </w:p>
+    <w:p>
+      <w:pPr>
+        <w:shd w:val="clear" w:color="auto" w:fill="EFF0F1"/>
+        <w:tabs>
+          <w:tab w:val="left" w:pos="916"/>
+          <w:tab w:val="left" w:pos="1832"/>
+          <w:tab w:val="left" w:pos="2748"/>
+          <w:tab w:val="left" w:pos="3664"/>
+          <w:tab w:val="left" w:pos="4580"/>
+          <w:tab w:val="left" w:pos="5496"/>
+          <w:tab w:val="left" w:pos="6412"/>
+          <w:tab w:val="left" w:pos="7328"/>
+          <w:tab w:val="left" w:pos="8244"/>
+          <w:tab w:val="left" w:pos="9160"/>
+          <w:tab w:val="left" w:pos="10076"/>
+          <w:tab w:val="left" w:pos="10992"/>
+          <w:tab w:val="left" w:pos="11908"/>
+          <w:tab w:val="left" w:pos="12824"/>
+          <w:tab w:val="left" w:pos="13740"/>
+          <w:tab w:val="left" w:pos="14656"/>
+        </w:tabs>
+        <w:spacing w:after="0" w:line="240" w:lineRule="auto"/>
+        <w:textAlignment w:val="baseline"/>
+        <w:rPr>
+          <w:rFonts w:ascii="Consolas" w:eastAsia="Times New Roman" w:hAnsi="Consolas" w:cs="Courier New"/>
+          <w:color w:val="242729"/>
+          <w:szCs w:val="20"/>
+          <w:bdr w:val="none" w:sz="0" w:space="0" w:color="auto" w:frame="1"/>
+          <w:shd w:val="clear" w:color="auto" w:fill="EFF0F1"/>
+          <w:lang w:eastAsia="sv-SE"/>
+        </w:rPr>
+      </w:pPr>
+      <w:proofErr w:type="spellStart"/>
+      <w:proofErr w:type="gramStart"/>
+      <w:r>
+        <w:rPr>
+          <w:rFonts w:ascii="Consolas" w:eastAsia="Times New Roman" w:hAnsi="Consolas" w:cs="Courier New"/>
+          <w:color w:val="242729"/>
+          <w:szCs w:val="20"/>
+          <w:bdr w:val="none" w:sz="0" w:space="0" w:color="auto" w:frame="1"/>
+          <w:shd w:val="clear" w:color="auto" w:fill="EFF0F1"/>
+          <w:lang w:eastAsia="sv-SE"/>
+        </w:rPr>
+        <w:t>git</w:t>
+      </w:r>
+      <w:proofErr w:type="spellEnd"/>
+      <w:proofErr w:type="gramEnd"/>
+      <w:r>
+        <w:rPr>
+          <w:rFonts w:ascii="Consolas" w:eastAsia="Times New Roman" w:hAnsi="Consolas" w:cs="Courier New"/>
+          <w:color w:val="242729"/>
+          <w:szCs w:val="20"/>
+          <w:bdr w:val="none" w:sz="0" w:space="0" w:color="auto" w:frame="1"/>
+          <w:shd w:val="clear" w:color="auto" w:fill="EFF0F1"/>
+          <w:lang w:eastAsia="sv-SE"/>
+        </w:rPr>
+        <w:t xml:space="preserve"> commit </w:t>
+      </w:r>
+      <w:r>
+        <w:rPr>
+          <w:rFonts w:ascii="Consolas" w:eastAsia="Times New Roman" w:hAnsi="Consolas" w:cs="Courier New"/>
+          <w:color w:val="242729"/>
+          <w:szCs w:val="20"/>
+          <w:bdr w:val="none" w:sz="0" w:space="0" w:color="auto" w:frame="1"/>
+          <w:shd w:val="clear" w:color="auto" w:fill="EFF0F1"/>
+          <w:lang w:eastAsia="sv-SE"/>
+        </w:rPr>
+        <w:t>a</w:t>
+      </w:r>
+      <w:r>
+        <w:rPr>
+          <w:rFonts w:ascii="Consolas" w:eastAsia="Times New Roman" w:hAnsi="Consolas" w:cs="Courier New"/>
+          <w:color w:val="242729"/>
+          <w:szCs w:val="20"/>
+          <w:bdr w:val="none" w:sz="0" w:space="0" w:color="auto" w:frame="1"/>
+          <w:shd w:val="clear" w:color="auto" w:fill="EFF0F1"/>
+          <w:lang w:eastAsia="sv-SE"/>
+        </w:rPr>
+        <w:t>.txt</w:t>
+      </w:r>
+      <w:r>
+        <w:rPr>
+          <w:rFonts w:ascii="Consolas" w:eastAsia="Times New Roman" w:hAnsi="Consolas" w:cs="Courier New"/>
+          <w:color w:val="242729"/>
+          <w:szCs w:val="20"/>
+          <w:bdr w:val="none" w:sz="0" w:space="0" w:color="auto" w:frame="1"/>
+          <w:shd w:val="clear" w:color="auto" w:fill="EFF0F1"/>
+          <w:lang w:eastAsia="sv-SE"/>
+        </w:rPr>
+        <w:t xml:space="preserve"> -m "</w:t>
+      </w:r>
+      <w:proofErr w:type="spellStart"/>
+      <w:r>
+        <w:rPr>
+          <w:rFonts w:ascii="Consolas" w:eastAsia="Times New Roman" w:hAnsi="Consolas" w:cs="Courier New"/>
+          <w:color w:val="242729"/>
+          <w:szCs w:val="20"/>
+          <w:bdr w:val="none" w:sz="0" w:space="0" w:color="auto" w:frame="1"/>
+          <w:shd w:val="clear" w:color="auto" w:fill="EFF0F1"/>
+          <w:lang w:eastAsia="sv-SE"/>
+        </w:rPr>
+        <w:t>bugfix</w:t>
+      </w:r>
+      <w:proofErr w:type="spellEnd"/>
+      <w:r>
+        <w:rPr>
+          <w:rFonts w:ascii="Consolas" w:eastAsia="Times New Roman" w:hAnsi="Consolas" w:cs="Courier New"/>
+          <w:color w:val="242729"/>
+          <w:szCs w:val="20"/>
+          <w:bdr w:val="none" w:sz="0" w:space="0" w:color="auto" w:frame="1"/>
+          <w:shd w:val="clear" w:color="auto" w:fill="EFF0F1"/>
+          <w:lang w:eastAsia="sv-SE"/>
+        </w:rPr>
+        <w:t>, in a"</w:t>
+      </w:r>
+    </w:p>
+    <w:p>
+      <w:pPr>
+        <w:shd w:val="clear" w:color="auto" w:fill="EFF0F1"/>
+        <w:tabs>
+          <w:tab w:val="left" w:pos="916"/>
+          <w:tab w:val="left" w:pos="1832"/>
+          <w:tab w:val="left" w:pos="2748"/>
+          <w:tab w:val="left" w:pos="3664"/>
+          <w:tab w:val="left" w:pos="4580"/>
+          <w:tab w:val="left" w:pos="5496"/>
+          <w:tab w:val="left" w:pos="6412"/>
+          <w:tab w:val="left" w:pos="7328"/>
+          <w:tab w:val="left" w:pos="8244"/>
+          <w:tab w:val="left" w:pos="9160"/>
+          <w:tab w:val="left" w:pos="10076"/>
+          <w:tab w:val="left" w:pos="10992"/>
+          <w:tab w:val="left" w:pos="11908"/>
+          <w:tab w:val="left" w:pos="12824"/>
+          <w:tab w:val="left" w:pos="13740"/>
+          <w:tab w:val="left" w:pos="14656"/>
+        </w:tabs>
+        <w:spacing w:after="0" w:line="240" w:lineRule="auto"/>
+        <w:textAlignment w:val="baseline"/>
+        <w:rPr>
+          <w:rFonts w:ascii="Consolas" w:eastAsia="Times New Roman" w:hAnsi="Consolas" w:cs="Courier New"/>
+          <w:color w:val="242729"/>
+          <w:szCs w:val="20"/>
+          <w:bdr w:val="none" w:sz="0" w:space="0" w:color="auto" w:frame="1"/>
+          <w:shd w:val="clear" w:color="auto" w:fill="EFF0F1"/>
+          <w:lang w:eastAsia="sv-SE"/>
+        </w:rPr>
+      </w:pPr>
+      <w:proofErr w:type="spellStart"/>
+      <w:proofErr w:type="gramStart"/>
+      <w:r>
+        <w:rPr>
+          <w:rFonts w:ascii="Consolas" w:eastAsia="Times New Roman" w:hAnsi="Consolas" w:cs="Courier New"/>
+          <w:color w:val="242729"/>
+          <w:szCs w:val="20"/>
+          <w:bdr w:val="none" w:sz="0" w:space="0" w:color="auto" w:frame="1"/>
+          <w:shd w:val="clear" w:color="auto" w:fill="EFF0F1"/>
+          <w:lang w:eastAsia="sv-SE"/>
+        </w:rPr>
+        <w:t>git</w:t>
+      </w:r>
+      <w:proofErr w:type="spellEnd"/>
+      <w:proofErr w:type="gramEnd"/>
+      <w:r>
+        <w:rPr>
+          <w:rFonts w:ascii="Consolas" w:eastAsia="Times New Roman" w:hAnsi="Consolas" w:cs="Courier New"/>
+          <w:color w:val="242729"/>
+          <w:szCs w:val="20"/>
+          <w:bdr w:val="none" w:sz="0" w:space="0" w:color="auto" w:frame="1"/>
+          <w:shd w:val="clear" w:color="auto" w:fill="EFF0F1"/>
+          <w:lang w:eastAsia="sv-SE"/>
+        </w:rPr>
+        <w:t xml:space="preserve"> add b</w:t>
+      </w:r>
+      <w:r>
+        <w:rPr>
+          <w:rFonts w:ascii="Consolas" w:eastAsia="Times New Roman" w:hAnsi="Consolas" w:cs="Courier New"/>
+          <w:color w:val="242729"/>
+          <w:szCs w:val="20"/>
+          <w:bdr w:val="none" w:sz="0" w:space="0" w:color="auto" w:frame="1"/>
+          <w:shd w:val="clear" w:color="auto" w:fill="EFF0F1"/>
+          <w:lang w:eastAsia="sv-SE"/>
+        </w:rPr>
+        <w:t>.txt</w:t>
+      </w:r>
+    </w:p>
+    <w:p>
+      <w:pPr>
+        <w:shd w:val="clear" w:color="auto" w:fill="EFF0F1"/>
+        <w:tabs>
+          <w:tab w:val="left" w:pos="916"/>
+          <w:tab w:val="left" w:pos="1832"/>
+          <w:tab w:val="left" w:pos="2748"/>
+          <w:tab w:val="left" w:pos="3664"/>
+          <w:tab w:val="left" w:pos="4580"/>
+          <w:tab w:val="left" w:pos="5496"/>
+          <w:tab w:val="left" w:pos="6412"/>
+          <w:tab w:val="left" w:pos="7328"/>
+          <w:tab w:val="left" w:pos="8244"/>
+          <w:tab w:val="left" w:pos="9160"/>
+          <w:tab w:val="left" w:pos="10076"/>
+          <w:tab w:val="left" w:pos="10992"/>
+          <w:tab w:val="left" w:pos="11908"/>
+          <w:tab w:val="left" w:pos="12824"/>
+          <w:tab w:val="left" w:pos="13740"/>
+          <w:tab w:val="left" w:pos="14656"/>
+        </w:tabs>
+        <w:spacing w:after="0" w:line="240" w:lineRule="auto"/>
+        <w:textAlignment w:val="baseline"/>
+        <w:rPr>
+          <w:rFonts w:ascii="Consolas" w:eastAsia="Times New Roman" w:hAnsi="Consolas" w:cs="Courier New"/>
+          <w:color w:val="242729"/>
+          <w:szCs w:val="20"/>
+          <w:lang w:eastAsia="sv-SE"/>
+        </w:rPr>
+      </w:pPr>
+      <w:proofErr w:type="spellStart"/>
+      <w:proofErr w:type="gramStart"/>
+      <w:r>
+        <w:rPr>
+          <w:rFonts w:ascii="Consolas" w:eastAsia="Times New Roman" w:hAnsi="Consolas" w:cs="Courier New"/>
+          <w:color w:val="242729"/>
+          <w:szCs w:val="20"/>
+          <w:bdr w:val="none" w:sz="0" w:space="0" w:color="auto" w:frame="1"/>
+          <w:shd w:val="clear" w:color="auto" w:fill="EFF0F1"/>
+          <w:lang w:eastAsia="sv-SE"/>
+        </w:rPr>
+        <w:t>git</w:t>
+      </w:r>
+      <w:proofErr w:type="spellEnd"/>
+      <w:proofErr w:type="gramEnd"/>
+      <w:r>
+        <w:rPr>
+          <w:rFonts w:ascii="Consolas" w:eastAsia="Times New Roman" w:hAnsi="Consolas" w:cs="Courier New"/>
+          <w:color w:val="242729"/>
+          <w:szCs w:val="20"/>
+          <w:bdr w:val="none" w:sz="0" w:space="0" w:color="auto" w:frame="1"/>
+          <w:shd w:val="clear" w:color="auto" w:fill="EFF0F1"/>
+          <w:lang w:eastAsia="sv-SE"/>
+        </w:rPr>
+        <w:t xml:space="preserve"> commit b</w:t>
+      </w:r>
+      <w:r>
+        <w:rPr>
+          <w:rFonts w:ascii="Consolas" w:eastAsia="Times New Roman" w:hAnsi="Consolas" w:cs="Courier New"/>
+          <w:color w:val="242729"/>
+          <w:szCs w:val="20"/>
+          <w:bdr w:val="none" w:sz="0" w:space="0" w:color="auto" w:frame="1"/>
+          <w:shd w:val="clear" w:color="auto" w:fill="EFF0F1"/>
+          <w:lang w:eastAsia="sv-SE"/>
+        </w:rPr>
+        <w:t>.txt</w:t>
+      </w:r>
+      <w:r>
+        <w:rPr>
+          <w:rFonts w:ascii="Consolas" w:eastAsia="Times New Roman" w:hAnsi="Consolas" w:cs="Courier New"/>
+          <w:color w:val="242729"/>
+          <w:szCs w:val="20"/>
+          <w:bdr w:val="none" w:sz="0" w:space="0" w:color="auto" w:frame="1"/>
+          <w:shd w:val="clear" w:color="auto" w:fill="EFF0F1"/>
+          <w:lang w:eastAsia="sv-SE"/>
+        </w:rPr>
+        <w:t xml:space="preserve"> -m "new feature, in b"</w:t>
+      </w:r>
+    </w:p>
+    <w:p>
+      <w:pPr>
+        <w:spacing w:after="0" w:line="240" w:lineRule="auto"/>
+        <w:rPr>
+          <w:rFonts w:asciiTheme="minorHAnsi" w:hAnsiTheme="minorHAnsi" w:cstheme="minorHAnsi"/>
+          <w:b/>
+          <w:sz w:val="24"/>
+        </w:rPr>
+      </w:pPr>
     </w:p>
     <w:sectPr>
       <w:pgSz w:w="12240" w:h="15840"/>
@@ -4265,6 +4812,67 @@
       <w:u w:val="single"/>
     </w:rPr>
   </w:style>
+  <w:style w:type="paragraph" w:styleId="HTMLPreformatted">
+    <w:name w:val="HTML Preformatted"/>
+    <w:basedOn w:val="Normal"/>
+    <w:link w:val="HTMLPreformattedChar"/>
+    <w:uiPriority w:val="99"/>
+    <w:semiHidden/>
+    <w:unhideWhenUsed/>
+    <w:rsid w:val="001417CF"/>
+    <w:pPr>
+      <w:tabs>
+        <w:tab w:val="left" w:pos="916"/>
+        <w:tab w:val="left" w:pos="1832"/>
+        <w:tab w:val="left" w:pos="2748"/>
+        <w:tab w:val="left" w:pos="3664"/>
+        <w:tab w:val="left" w:pos="4580"/>
+        <w:tab w:val="left" w:pos="5496"/>
+        <w:tab w:val="left" w:pos="6412"/>
+        <w:tab w:val="left" w:pos="7328"/>
+        <w:tab w:val="left" w:pos="8244"/>
+        <w:tab w:val="left" w:pos="9160"/>
+        <w:tab w:val="left" w:pos="10076"/>
+        <w:tab w:val="left" w:pos="10992"/>
+        <w:tab w:val="left" w:pos="11908"/>
+        <w:tab w:val="left" w:pos="12824"/>
+        <w:tab w:val="left" w:pos="13740"/>
+        <w:tab w:val="left" w:pos="14656"/>
+      </w:tabs>
+      <w:spacing w:after="0" w:line="240" w:lineRule="auto"/>
+    </w:pPr>
+    <w:rPr>
+      <w:rFonts w:ascii="Courier New" w:eastAsia="Times New Roman" w:hAnsi="Courier New" w:cs="Courier New"/>
+      <w:szCs w:val="20"/>
+      <w:lang w:val="sv-SE" w:eastAsia="sv-SE"/>
+    </w:rPr>
+  </w:style>
+  <w:style w:type="character" w:customStyle="1" w:styleId="HTMLPreformattedChar">
+    <w:name w:val="HTML Preformatted Char"/>
+    <w:basedOn w:val="DefaultParagraphFont"/>
+    <w:link w:val="HTMLPreformatted"/>
+    <w:uiPriority w:val="99"/>
+    <w:semiHidden/>
+    <w:rsid w:val="001417CF"/>
+    <w:rPr>
+      <w:rFonts w:ascii="Courier New" w:eastAsia="Times New Roman" w:hAnsi="Courier New" w:cs="Courier New"/>
+      <w:szCs w:val="20"/>
+      <w:lang w:val="sv-SE" w:eastAsia="sv-SE"/>
+    </w:rPr>
+  </w:style>
+  <w:style w:type="character" w:styleId="HTMLCode">
+    <w:name w:val="HTML Code"/>
+    <w:basedOn w:val="DefaultParagraphFont"/>
+    <w:uiPriority w:val="99"/>
+    <w:semiHidden/>
+    <w:unhideWhenUsed/>
+    <w:rsid w:val="001417CF"/>
+    <w:rPr>
+      <w:rFonts w:ascii="Courier New" w:eastAsia="Times New Roman" w:hAnsi="Courier New" w:cs="Courier New"/>
+      <w:sz w:val="20"/>
+      <w:szCs w:val="20"/>
+    </w:rPr>
+  </w:style>
 </w:styles>
 </file>
 

</xml_diff>